<commit_message>
finished up to gradient descent
</commit_message>
<xml_diff>
--- a/hw2.docx
+++ b/hw2.docx
@@ -112,15 +112,7 @@
         </w:numPr>
       </w:pPr>
       <w:r>
-        <w:t xml:space="preserve">Get comfortable with activation functions such as the </w:t>
-      </w:r>
-      <w:proofErr w:type="spellStart"/>
-      <w:r>
-        <w:t>Softmax</w:t>
-      </w:r>
-      <w:proofErr w:type="spellEnd"/>
-      <w:r>
-        <w:t xml:space="preserve"> function!</w:t>
+        <w:t>Get comfortable with activation functions such as the Softmax function!</w:t>
       </w:r>
     </w:p>
     <w:p>
@@ -796,7 +788,23 @@
           <w:color w:val="0F9ED5" w:themeColor="accent4"/>
           <w:highlight w:val="yellow"/>
         </w:rPr>
-        <w:t xml:space="preserve"> There has been significant improvements in benchmarks in speech recognition and NLP.</w:t>
+        <w:t xml:space="preserve"> There </w:t>
+      </w:r>
+      <w:proofErr w:type="gramStart"/>
+      <w:r>
+        <w:rPr>
+          <w:color w:val="0F9ED5" w:themeColor="accent4"/>
+          <w:highlight w:val="yellow"/>
+        </w:rPr>
+        <w:t>has</w:t>
+      </w:r>
+      <w:proofErr w:type="gramEnd"/>
+      <w:r>
+        <w:rPr>
+          <w:color w:val="0F9ED5" w:themeColor="accent4"/>
+          <w:highlight w:val="yellow"/>
+        </w:rPr>
+        <w:t xml:space="preserve"> been significant improvements in benchmarks in speech recognition and NLP.</w:t>
       </w:r>
       <w:r>
         <w:rPr>
@@ -1380,14 +1388,7 @@
                   <w:rFonts w:ascii="Cambria Math" w:hAnsi="Cambria Math"/>
                   <w:color w:val="0F9ED5" w:themeColor="accent4"/>
                 </w:rPr>
-                <m:t>∂</m:t>
-              </m:r>
-              <m:r>
-                <w:rPr>
-                  <w:rFonts w:ascii="Cambria Math" w:hAnsi="Cambria Math"/>
-                  <w:color w:val="0F9ED5" w:themeColor="accent4"/>
-                </w:rPr>
-                <m:t>x</m:t>
+                <m:t>∂x</m:t>
               </m:r>
             </m:den>
           </m:f>
@@ -1447,14 +1448,7 @@
                   <w:rFonts w:ascii="Cambria Math" w:hAnsi="Cambria Math"/>
                   <w:color w:val="0F9ED5" w:themeColor="accent4"/>
                 </w:rPr>
-                <m:t>∂</m:t>
-              </m:r>
-              <m:r>
-                <w:rPr>
-                  <w:rFonts w:ascii="Cambria Math" w:hAnsi="Cambria Math"/>
-                  <w:color w:val="0F9ED5" w:themeColor="accent4"/>
-                </w:rPr>
-                <m:t>y</m:t>
+                <m:t>∂y</m:t>
               </m:r>
             </m:den>
           </m:f>
@@ -1553,6 +1547,9 @@
             <m:t>,</m:t>
           </m:r>
           <m:r>
+            <m:rPr>
+              <m:sty m:val="p"/>
+            </m:rPr>
             <w:rPr>
               <w:rFonts w:ascii="Cambria Math" w:hAnsi="Cambria Math"/>
               <w:color w:val="0F9ED5" w:themeColor="accent4"/>
@@ -1586,14 +1583,7 @@
                   <w:rFonts w:ascii="Cambria Math" w:hAnsi="Cambria Math"/>
                   <w:color w:val="0F9ED5" w:themeColor="accent4"/>
                 </w:rPr>
-                <m:t>∂</m:t>
-              </m:r>
-              <m:r>
-                <w:rPr>
-                  <w:rFonts w:ascii="Cambria Math" w:hAnsi="Cambria Math"/>
-                  <w:color w:val="0F9ED5" w:themeColor="accent4"/>
-                </w:rPr>
-                <m:t>z</m:t>
+                <m:t>∂z</m:t>
               </m:r>
             </m:den>
           </m:f>
@@ -2096,6 +2086,9 @@
             <m:t>,</m:t>
           </m:r>
           <m:r>
+            <m:rPr>
+              <m:sty m:val="p"/>
+            </m:rPr>
             <w:rPr>
               <w:rFonts w:ascii="Cambria Math" w:eastAsiaTheme="minorEastAsia" w:hAnsi="Cambria Math"/>
               <w:color w:val="0F9ED5" w:themeColor="accent4"/>
@@ -2119,17 +2112,7 @@
               <w:rFonts w:ascii="Cambria Math" w:eastAsiaTheme="minorEastAsia" w:hAnsi="Cambria Math"/>
               <w:color w:val="0F9ED5" w:themeColor="accent4"/>
             </w:rPr>
-            <m:t>Θ</m:t>
-          </m:r>
-          <m:r>
-            <m:rPr>
-              <m:sty m:val="p"/>
-            </m:rPr>
-            <w:rPr>
-              <w:rFonts w:ascii="Cambria Math" w:eastAsiaTheme="minorEastAsia" w:hAnsi="Cambria Math"/>
-              <w:color w:val="0F9ED5" w:themeColor="accent4"/>
-            </w:rPr>
-            <m:t>=</m:t>
+            <m:t>Θ=</m:t>
           </m:r>
           <m:d>
             <m:dPr>
@@ -4398,14 +4381,7 @@
               <w:rFonts w:ascii="Cambria Math" w:hAnsi="Cambria Math"/>
               <w:color w:val="0F9ED5" w:themeColor="accent4"/>
             </w:rPr>
-            <m:t>Ax</m:t>
-          </m:r>
-          <m:r>
-            <w:rPr>
-              <w:rFonts w:ascii="Cambria Math" w:hAnsi="Cambria Math"/>
-              <w:color w:val="0F9ED5" w:themeColor="accent4"/>
-            </w:rPr>
-            <m:t>=</m:t>
+            <m:t>Ax=</m:t>
           </m:r>
           <m:d>
             <m:dPr>
@@ -5095,14 +5071,7 @@
               <w:rFonts w:ascii="Cambria Math" w:eastAsiaTheme="minorEastAsia" w:hAnsi="Cambria Math"/>
               <w:color w:val="0F9ED5" w:themeColor="accent4"/>
             </w:rPr>
-            <m:t xml:space="preserve">= </m:t>
-          </m:r>
-          <m:r>
-            <w:rPr>
-              <w:rFonts w:ascii="Cambria Math" w:eastAsiaTheme="minorEastAsia" w:hAnsi="Cambria Math"/>
-              <w:color w:val="0F9ED5" w:themeColor="accent4"/>
-            </w:rPr>
-            <m:t xml:space="preserve"> </m:t>
+            <m:t xml:space="preserve">=  </m:t>
           </m:r>
           <m:d>
             <m:dPr>
@@ -8027,14 +7996,7 @@
                     <w:rFonts w:ascii="Cambria Math" w:hAnsi="Cambria Math"/>
                     <w:color w:val="0F9ED5" w:themeColor="accent4"/>
                   </w:rPr>
-                  <m:t>π</m:t>
-                </m:r>
-                <m:r>
-                  <w:rPr>
-                    <w:rFonts w:ascii="Cambria Math" w:hAnsi="Cambria Math"/>
-                    <w:color w:val="0F9ED5" w:themeColor="accent4"/>
-                  </w:rPr>
-                  <m:t xml:space="preserve"> </m:t>
+                  <m:t xml:space="preserve">π </m:t>
                 </m:r>
               </m:e>
             </m:mr>
@@ -8541,6 +8503,9 @@
             <m:t>29</m:t>
           </m:r>
           <m:r>
+            <m:rPr>
+              <m:sty m:val="p"/>
+            </m:rPr>
             <w:rPr>
               <w:rFonts w:eastAsiaTheme="minorEastAsia"/>
               <w:color w:val="0F9ED5" w:themeColor="accent4"/>
@@ -8610,6 +8575,9 @@
             <m:t>2</m:t>
           </m:r>
           <m:r>
+            <m:rPr>
+              <m:sty m:val="p"/>
+            </m:rPr>
             <w:rPr>
               <w:rFonts w:ascii="Cambria Math" w:eastAsiaTheme="minorEastAsia" w:hAnsi="Cambria Math"/>
               <w:color w:val="0F9ED5" w:themeColor="accent4"/>
@@ -8662,6 +8630,9 @@
             <m:t>=1</m:t>
           </m:r>
           <m:r>
+            <m:rPr>
+              <m:sty m:val="p"/>
+            </m:rPr>
             <w:rPr>
               <w:rFonts w:ascii="Cambria Math" w:eastAsiaTheme="minorEastAsia" w:hAnsi="Cambria Math"/>
               <w:color w:val="0F9ED5" w:themeColor="accent4"/>
@@ -9538,14 +9509,7 @@
             <w:rFonts w:ascii="Cambria Math" w:hAnsi="Cambria Math"/>
             <w:color w:val="0F9ED5" w:themeColor="accent4"/>
           </w:rPr>
-          <m:t xml:space="preserve">,  </m:t>
-        </m:r>
-        <m:r>
-          <w:rPr>
-            <w:rFonts w:ascii="Cambria Math" w:hAnsi="Cambria Math"/>
-            <w:color w:val="0F9ED5" w:themeColor="accent4"/>
-          </w:rPr>
-          <m:t>f</m:t>
+          <m:t>,  f</m:t>
         </m:r>
         <m:d>
           <m:dPr>
@@ -9563,14 +9527,7 @@
                 <w:rFonts w:ascii="Cambria Math" w:hAnsi="Cambria Math"/>
                 <w:color w:val="0F9ED5" w:themeColor="accent4"/>
               </w:rPr>
-              <m:t xml:space="preserve">not </m:t>
-            </m:r>
-            <m:r>
-              <w:rPr>
-                <w:rFonts w:ascii="Cambria Math" w:hAnsi="Cambria Math"/>
-                <w:color w:val="0F9ED5" w:themeColor="accent4"/>
-              </w:rPr>
-              <m:t>good;</m:t>
+              <m:t>not good;</m:t>
             </m:r>
             <m:r>
               <m:rPr>
@@ -10082,14 +10039,7 @@
             <w:rFonts w:ascii="Cambria Math" w:hAnsi="Cambria Math"/>
             <w:color w:val="0F9ED5" w:themeColor="accent4"/>
           </w:rPr>
-          <m:t xml:space="preserve"> &lt; 0</m:t>
-        </m:r>
-        <m:r>
-          <w:rPr>
-            <w:rFonts w:ascii="Cambria Math" w:hAnsi="Cambria Math"/>
-            <w:color w:val="0F9ED5" w:themeColor="accent4"/>
-          </w:rPr>
-          <m:t xml:space="preserve"> </m:t>
+          <m:t xml:space="preserve"> &lt; 0 </m:t>
         </m:r>
       </m:oMath>
     </w:p>
@@ -10128,14 +10078,7 @@
                 <w:rFonts w:ascii="Cambria Math" w:hAnsi="Cambria Math"/>
                 <w:color w:val="0F9ED5" w:themeColor="accent4"/>
               </w:rPr>
-              <m:t>bad</m:t>
-            </m:r>
-            <m:r>
-              <w:rPr>
-                <w:rFonts w:ascii="Cambria Math" w:hAnsi="Cambria Math"/>
-                <w:color w:val="0F9ED5" w:themeColor="accent4"/>
-              </w:rPr>
-              <m:t>;</m:t>
+              <m:t>bad;</m:t>
             </m:r>
             <m:r>
               <m:rPr>
@@ -10253,21 +10196,7 @@
                 <w:rFonts w:ascii="Cambria Math" w:hAnsi="Cambria Math"/>
                 <w:color w:val="0F9ED5" w:themeColor="accent4"/>
               </w:rPr>
-              <m:t xml:space="preserve">not </m:t>
-            </m:r>
-            <m:r>
-              <w:rPr>
-                <w:rFonts w:ascii="Cambria Math" w:hAnsi="Cambria Math"/>
-                <w:color w:val="0F9ED5" w:themeColor="accent4"/>
-              </w:rPr>
-              <m:t>bad</m:t>
-            </m:r>
-            <m:r>
-              <w:rPr>
-                <w:rFonts w:ascii="Cambria Math" w:hAnsi="Cambria Math"/>
-                <w:color w:val="0F9ED5" w:themeColor="accent4"/>
-              </w:rPr>
-              <m:t>;</m:t>
+              <m:t>not bad;</m:t>
             </m:r>
             <m:r>
               <m:rPr>
@@ -10536,21 +10465,7 @@
             <w:rFonts w:ascii="Cambria Math" w:eastAsiaTheme="minorEastAsia" w:hAnsi="Cambria Math"/>
             <w:color w:val="0F9ED5" w:themeColor="accent4"/>
           </w:rPr>
-          <m:t xml:space="preserve"> </m:t>
-        </m:r>
-        <m:r>
-          <w:rPr>
-            <w:rFonts w:ascii="Cambria Math" w:eastAsiaTheme="minorEastAsia" w:hAnsi="Cambria Math"/>
-            <w:color w:val="0F9ED5" w:themeColor="accent4"/>
-          </w:rPr>
-          <m:t>&lt;</m:t>
-        </m:r>
-        <m:r>
-          <w:rPr>
-            <w:rFonts w:ascii="Cambria Math" w:eastAsiaTheme="minorEastAsia" w:hAnsi="Cambria Math"/>
-            <w:color w:val="0F9ED5" w:themeColor="accent4"/>
-          </w:rPr>
-          <m:t xml:space="preserve"> </m:t>
+          <m:t xml:space="preserve"> &lt; </m:t>
         </m:r>
         <m:sSup>
           <m:sSupPr>
@@ -10793,21 +10708,7 @@
             <w:rFonts w:ascii="Cambria Math" w:hAnsi="Cambria Math"/>
             <w:color w:val="0F9ED5" w:themeColor="accent4"/>
           </w:rPr>
-          <m:t xml:space="preserve"> </m:t>
-        </m:r>
-        <m:r>
-          <w:rPr>
-            <w:rFonts w:ascii="Cambria Math" w:hAnsi="Cambria Math"/>
-            <w:color w:val="0F9ED5" w:themeColor="accent4"/>
-          </w:rPr>
-          <m:t>&gt;</m:t>
-        </m:r>
-        <m:r>
-          <w:rPr>
-            <w:rFonts w:ascii="Cambria Math" w:hAnsi="Cambria Math"/>
-            <w:color w:val="0F9ED5" w:themeColor="accent4"/>
-          </w:rPr>
-          <m:t xml:space="preserve"> 0 </m:t>
+          <m:t xml:space="preserve"> &gt; 0 </m:t>
         </m:r>
       </m:oMath>
     </w:p>
@@ -10921,6 +10822,10 @@
           <w:ilvl w:val="0"/>
           <w:numId w:val="8"/>
         </w:numPr>
+        <w:rPr>
+          <w:rFonts w:eastAsiaTheme="minorEastAsia"/>
+          <w:color w:val="0F9ED5" w:themeColor="accent4"/>
+        </w:rPr>
       </w:pPr>
       <w:r>
         <w:rPr>
@@ -10930,19 +10835,191 @@
         <w:t>Extra Credit:</w:t>
       </w:r>
       <w:r>
-        <w:t xml:space="preserve"> Construct another example of a pair of inequalities </w:t>
-      </w:r>
-      <w:proofErr w:type="gramStart"/>
-      <w:r>
-        <w:t>similar to</w:t>
-      </w:r>
-      <w:proofErr w:type="gramEnd"/>
-      <w:r>
-        <w:t xml:space="preserve"> the ones above that cannot both hold.</w:t>
+        <w:t xml:space="preserve"> Construct another example of a pair of inequalities similar to the ones above that cannot both hold.</w:t>
       </w:r>
       <w:r>
         <w:br/>
       </w:r>
+      <m:oMathPara>
+        <m:oMath>
+          <m:r>
+            <w:rPr>
+              <w:rFonts w:ascii="Cambria Math" w:hAnsi="Cambria Math"/>
+              <w:color w:val="0F9ED5" w:themeColor="accent4"/>
+            </w:rPr>
+            <m:t>f</m:t>
+          </m:r>
+          <m:d>
+            <m:dPr>
+              <m:ctrlPr>
+                <w:rPr>
+                  <w:rFonts w:ascii="Cambria Math" w:hAnsi="Cambria Math"/>
+                  <w:i/>
+                  <w:color w:val="0F9ED5" w:themeColor="accent4"/>
+                </w:rPr>
+              </m:ctrlPr>
+            </m:dPr>
+            <m:e>
+              <m:r>
+                <w:rPr>
+                  <w:rFonts w:ascii="Cambria Math" w:hAnsi="Cambria Math"/>
+                  <w:color w:val="0F9ED5" w:themeColor="accent4"/>
+                </w:rPr>
+                <m:t>like;</m:t>
+              </m:r>
+              <m:r>
+                <m:rPr>
+                  <m:sty m:val="p"/>
+                </m:rPr>
+                <w:rPr>
+                  <w:rFonts w:ascii="Cambria Math" w:hAnsi="Cambria Math"/>
+                  <w:color w:val="0F9ED5" w:themeColor="accent4"/>
+                </w:rPr>
+                <m:t>Θ</m:t>
+              </m:r>
+            </m:e>
+          </m:d>
+          <m:r>
+            <w:rPr>
+              <w:rFonts w:ascii="Cambria Math" w:hAnsi="Cambria Math"/>
+              <w:color w:val="0F9ED5" w:themeColor="accent4"/>
+            </w:rPr>
+            <m:t>&gt;f</m:t>
+          </m:r>
+          <m:d>
+            <m:dPr>
+              <m:ctrlPr>
+                <w:rPr>
+                  <w:rFonts w:ascii="Cambria Math" w:hAnsi="Cambria Math"/>
+                  <w:i/>
+                  <w:color w:val="0F9ED5" w:themeColor="accent4"/>
+                </w:rPr>
+              </m:ctrlPr>
+            </m:dPr>
+            <m:e>
+              <m:r>
+                <w:rPr>
+                  <w:rFonts w:ascii="Cambria Math" w:hAnsi="Cambria Math"/>
+                  <w:color w:val="0F9ED5" w:themeColor="accent4"/>
+                </w:rPr>
+                <m:t>not</m:t>
+              </m:r>
+              <m:r>
+                <w:rPr>
+                  <w:rFonts w:ascii="Cambria Math" w:hAnsi="Cambria Math"/>
+                  <w:color w:val="0F9ED5" w:themeColor="accent4"/>
+                </w:rPr>
+                <m:t xml:space="preserve"> </m:t>
+              </m:r>
+              <m:r>
+                <w:rPr>
+                  <w:rFonts w:ascii="Cambria Math" w:hAnsi="Cambria Math"/>
+                  <w:color w:val="0F9ED5" w:themeColor="accent4"/>
+                </w:rPr>
+                <m:t>like;</m:t>
+              </m:r>
+              <m:r>
+                <m:rPr>
+                  <m:sty m:val="p"/>
+                </m:rPr>
+                <w:rPr>
+                  <w:rFonts w:ascii="Cambria Math" w:hAnsi="Cambria Math"/>
+                  <w:color w:val="0F9ED5" w:themeColor="accent4"/>
+                </w:rPr>
+                <m:t>Θ</m:t>
+              </m:r>
+            </m:e>
+          </m:d>
+          <m:r>
+            <w:rPr>
+              <w:rFonts w:ascii="Cambria Math" w:hAnsi="Cambria Math"/>
+              <w:color w:val="0F9ED5" w:themeColor="accent4"/>
+            </w:rPr>
+            <m:t>andf</m:t>
+          </m:r>
+          <m:d>
+            <m:dPr>
+              <m:ctrlPr>
+                <w:rPr>
+                  <w:rFonts w:ascii="Cambria Math" w:hAnsi="Cambria Math"/>
+                  <w:i/>
+                  <w:color w:val="0F9ED5" w:themeColor="accent4"/>
+                </w:rPr>
+              </m:ctrlPr>
+            </m:dPr>
+            <m:e>
+              <m:r>
+                <w:rPr>
+                  <w:rFonts w:ascii="Cambria Math" w:hAnsi="Cambria Math"/>
+                  <w:color w:val="0F9ED5" w:themeColor="accent4"/>
+                </w:rPr>
+                <m:t>hate;</m:t>
+              </m:r>
+              <m:r>
+                <m:rPr>
+                  <m:sty m:val="p"/>
+                </m:rPr>
+                <w:rPr>
+                  <w:rFonts w:ascii="Cambria Math" w:hAnsi="Cambria Math"/>
+                  <w:color w:val="0F9ED5" w:themeColor="accent4"/>
+                </w:rPr>
+                <m:t>Θ</m:t>
+              </m:r>
+            </m:e>
+          </m:d>
+          <m:r>
+            <w:rPr>
+              <w:rFonts w:ascii="Cambria Math" w:hAnsi="Cambria Math"/>
+              <w:color w:val="0F9ED5" w:themeColor="accent4"/>
+            </w:rPr>
+            <m:t>&lt;f</m:t>
+          </m:r>
+          <m:d>
+            <m:dPr>
+              <m:ctrlPr>
+                <w:rPr>
+                  <w:rFonts w:ascii="Cambria Math" w:hAnsi="Cambria Math"/>
+                  <w:i/>
+                  <w:color w:val="0F9ED5" w:themeColor="accent4"/>
+                </w:rPr>
+              </m:ctrlPr>
+            </m:dPr>
+            <m:e>
+              <m:r>
+                <w:rPr>
+                  <w:rFonts w:ascii="Cambria Math" w:hAnsi="Cambria Math"/>
+                  <w:color w:val="0F9ED5" w:themeColor="accent4"/>
+                </w:rPr>
+                <m:t>not</m:t>
+              </m:r>
+              <m:r>
+                <w:rPr>
+                  <w:rFonts w:ascii="Cambria Math" w:hAnsi="Cambria Math"/>
+                  <w:color w:val="0F9ED5" w:themeColor="accent4"/>
+                </w:rPr>
+                <m:t xml:space="preserve"> </m:t>
+              </m:r>
+              <m:r>
+                <w:rPr>
+                  <w:rFonts w:ascii="Cambria Math" w:hAnsi="Cambria Math"/>
+                  <w:color w:val="0F9ED5" w:themeColor="accent4"/>
+                </w:rPr>
+                <m:t>hate;</m:t>
+              </m:r>
+              <m:r>
+                <m:rPr>
+                  <m:sty m:val="p"/>
+                </m:rPr>
+                <w:rPr>
+                  <w:rFonts w:ascii="Cambria Math" w:hAnsi="Cambria Math"/>
+                  <w:color w:val="0F9ED5" w:themeColor="accent4"/>
+                </w:rPr>
+                <m:t>Θ</m:t>
+              </m:r>
+            </m:e>
+          </m:d>
+        </m:oMath>
+      </m:oMathPara>
     </w:p>
     <w:p>
       <w:pPr>
@@ -11426,35 +11503,7 @@
         <w:rPr>
           <w:color w:val="0F9ED5" w:themeColor="accent4"/>
         </w:rPr>
-        <w:t xml:space="preserve"> capture non-linear relationships between words. In this example, a non-linear model will learn the difference between “not bad” and “not good” that is more complex than the linear explanation of (</w:t>
-      </w:r>
-      <w:proofErr w:type="spellStart"/>
-      <w:r>
-        <w:rPr>
-          <w:color w:val="0F9ED5" w:themeColor="accent4"/>
-        </w:rPr>
-        <w:t>not+bad</w:t>
-      </w:r>
-      <w:proofErr w:type="spellEnd"/>
-      <w:r>
-        <w:rPr>
-          <w:color w:val="0F9ED5" w:themeColor="accent4"/>
-        </w:rPr>
-        <w:t xml:space="preserve">=not bad and </w:t>
-      </w:r>
-      <w:proofErr w:type="spellStart"/>
-      <w:r>
-        <w:rPr>
-          <w:color w:val="0F9ED5" w:themeColor="accent4"/>
-        </w:rPr>
-        <w:t>not+good</w:t>
-      </w:r>
-      <w:proofErr w:type="spellEnd"/>
-      <w:r>
-        <w:rPr>
-          <w:color w:val="0F9ED5" w:themeColor="accent4"/>
-        </w:rPr>
-        <w:t>=not good). The ‘not’ word will be shown to negate the corresponding word, and the sentiment then depends on context, which is not captured linearly.</w:t>
+        <w:t xml:space="preserve"> capture non-linear relationships between words. In this example, a non-linear model will learn the difference between “not bad” and “not good” that is more complex than the linear explanation of (not+bad=not bad and not+good=not good). The ‘not’ word will be shown to negate the corresponding word, and the sentiment then depends on context, which is not captured linearly.</w:t>
       </w:r>
     </w:p>
     <w:p>
@@ -12312,17 +12361,7 @@
                       <w:rFonts w:ascii="Cambria Math" w:hAnsi="Cambria Math"/>
                       <w:color w:val="0F9ED5" w:themeColor="accent4"/>
                     </w:rPr>
-                    <m:t>z</m:t>
-                  </m:r>
-                  <m:r>
-                    <m:rPr>
-                      <m:sty m:val="b"/>
-                    </m:rPr>
-                    <w:rPr>
-                      <w:rFonts w:ascii="Cambria Math" w:hAnsi="Cambria Math"/>
-                      <w:color w:val="0F9ED5" w:themeColor="accent4"/>
-                    </w:rPr>
-                    <m:t>+c</m:t>
+                    <m:t>z+c</m:t>
                   </m:r>
                 </m:e>
               </m:d>
@@ -13485,14 +13524,7 @@
             <w:rFonts w:ascii="Cambria Math" w:eastAsiaTheme="minorEastAsia" w:hAnsi="Cambria Math"/>
             <w:color w:val="0F9ED5" w:themeColor="accent4"/>
           </w:rPr>
-          <m:t>.argmax</m:t>
-        </m:r>
-        <m:r>
-          <w:rPr>
-            <w:rFonts w:ascii="Cambria Math" w:eastAsiaTheme="minorEastAsia" w:hAnsi="Cambria Math"/>
-            <w:color w:val="0F9ED5" w:themeColor="accent4"/>
-          </w:rPr>
-          <m:t>σ</m:t>
+          <m:t>.argmaxσ</m:t>
         </m:r>
         <m:d>
           <m:dPr>
@@ -13592,6 +13624,9 @@
         </m:oMathParaPr>
         <m:oMath>
           <m:r>
+            <m:rPr>
+              <m:sty m:val="p"/>
+            </m:rPr>
             <w:rPr>
               <w:rFonts w:ascii="Cambria Math" w:hAnsi="Cambria Math"/>
             </w:rPr>
@@ -14590,14 +14625,7 @@
                   <w:rFonts w:ascii="Cambria Math" w:hAnsi="Cambria Math"/>
                   <w:color w:val="0F9ED5" w:themeColor="accent4"/>
                 </w:rPr>
-                <m:t>+</m:t>
-              </m:r>
-              <m:r>
-                <w:rPr>
-                  <w:rFonts w:ascii="Cambria Math" w:hAnsi="Cambria Math"/>
-                  <w:color w:val="0F9ED5" w:themeColor="accent4"/>
-                </w:rPr>
-                <m:t>1</m:t>
+                <m:t>+1</m:t>
               </m:r>
             </m:den>
           </m:f>
@@ -14639,14 +14667,7 @@
                   <w:rFonts w:ascii="Cambria Math" w:hAnsi="Cambria Math"/>
                   <w:color w:val="0F9ED5" w:themeColor="accent4"/>
                 </w:rPr>
-                <m:t>1</m:t>
-              </m:r>
-              <m:r>
-                <w:rPr>
-                  <w:rFonts w:ascii="Cambria Math" w:hAnsi="Cambria Math"/>
-                  <w:color w:val="0F9ED5" w:themeColor="accent4"/>
-                </w:rPr>
-                <m:t>+</m:t>
+                <m:t>1+</m:t>
               </m:r>
               <m:sSup>
                 <m:sSupPr>
@@ -16989,6 +17010,164 @@
     </w:p>
     <w:p>
       <w:pPr>
+        <w:rPr>
+          <w:color w:val="0F9ED5" w:themeColor="accent4"/>
+        </w:rPr>
+      </w:pPr>
+      <w:r>
+        <w:rPr>
+          <w:noProof/>
+        </w:rPr>
+        <w:lastRenderedPageBreak/>
+        <w:drawing>
+          <wp:inline distT="0" distB="0" distL="0" distR="0" wp14:anchorId="1949EA0C" wp14:editId="0EB06823">
+            <wp:extent cx="5852172" cy="4389129"/>
+            <wp:effectExtent l="0" t="0" r="0" b="0"/>
+            <wp:docPr id="293808774" name="Picture 1"/>
+            <wp:cNvGraphicFramePr>
+              <a:graphicFrameLocks xmlns:a="http://schemas.openxmlformats.org/drawingml/2006/main" noChangeAspect="1"/>
+            </wp:cNvGraphicFramePr>
+            <a:graphic xmlns:a="http://schemas.openxmlformats.org/drawingml/2006/main">
+              <a:graphicData uri="http://schemas.openxmlformats.org/drawingml/2006/picture">
+                <pic:pic xmlns:pic="http://schemas.openxmlformats.org/drawingml/2006/picture">
+                  <pic:nvPicPr>
+                    <pic:cNvPr id="293808774" name="Picture 1"/>
+                    <pic:cNvPicPr/>
+                  </pic:nvPicPr>
+                  <pic:blipFill>
+                    <a:blip r:embed="rId16">
+                      <a:extLst>
+                        <a:ext uri="{28A0092B-C50C-407E-A947-70E740481C1C}">
+                          <a14:useLocalDpi xmlns:a14="http://schemas.microsoft.com/office/drawing/2010/main" val="0"/>
+                        </a:ext>
+                      </a:extLst>
+                    </a:blip>
+                    <a:stretch>
+                      <a:fillRect/>
+                    </a:stretch>
+                  </pic:blipFill>
+                  <pic:spPr>
+                    <a:xfrm>
+                      <a:off x="0" y="0"/>
+                      <a:ext cx="5852172" cy="4389129"/>
+                    </a:xfrm>
+                    <a:prstGeom prst="rect">
+                      <a:avLst/>
+                    </a:prstGeom>
+                  </pic:spPr>
+                </pic:pic>
+              </a:graphicData>
+            </a:graphic>
+          </wp:inline>
+        </w:drawing>
+      </w:r>
+      <w:r>
+        <w:t xml:space="preserve"> </w:t>
+      </w:r>
+      <w:r>
+        <w:rPr>
+          <w:color w:val="0F9ED5" w:themeColor="accent4"/>
+        </w:rPr>
+        <w:t xml:space="preserve">These make sense to me, in the context of “move to”, I could see </w:t>
+      </w:r>
+      <w:proofErr w:type="gramStart"/>
+      <w:r>
+        <w:rPr>
+          <w:color w:val="0F9ED5" w:themeColor="accent4"/>
+        </w:rPr>
+        <w:t>all of</w:t>
+      </w:r>
+      <w:proofErr w:type="gramEnd"/>
+      <w:r>
+        <w:rPr>
+          <w:color w:val="0F9ED5" w:themeColor="accent4"/>
+        </w:rPr>
+        <w:t xml:space="preserve"> these words being used in a sentence. It’s interesting the places that were mentioned, though ‘New’ and ‘Las’ are the beginning of several different cities.</w:t>
+      </w:r>
+      <w:r>
+        <w:rPr>
+          <w:color w:val="0F9ED5" w:themeColor="accent4"/>
+        </w:rPr>
+        <w:t xml:space="preserve"> The highest probability, however, was with ‘the’ as the next word. This makes sense because it is general and likely used more often in the </w:t>
+      </w:r>
+      <w:r>
+        <w:rPr>
+          <w:color w:val="0F9ED5" w:themeColor="accent4"/>
+        </w:rPr>
+        <w:lastRenderedPageBreak/>
+        <w:t>corpus.</w:t>
+      </w:r>
+      <w:r>
+        <w:rPr>
+          <w:noProof/>
+        </w:rPr>
+        <w:drawing>
+          <wp:inline distT="0" distB="0" distL="0" distR="0" wp14:anchorId="163C5611" wp14:editId="5357DEFE">
+            <wp:extent cx="5663848" cy="4247886"/>
+            <wp:effectExtent l="0" t="0" r="0" b="0"/>
+            <wp:docPr id="1067798794" name="Picture 2"/>
+            <wp:cNvGraphicFramePr>
+              <a:graphicFrameLocks xmlns:a="http://schemas.openxmlformats.org/drawingml/2006/main" noChangeAspect="1"/>
+            </wp:cNvGraphicFramePr>
+            <a:graphic xmlns:a="http://schemas.openxmlformats.org/drawingml/2006/main">
+              <a:graphicData uri="http://schemas.openxmlformats.org/drawingml/2006/picture">
+                <pic:pic xmlns:pic="http://schemas.openxmlformats.org/drawingml/2006/picture">
+                  <pic:nvPicPr>
+                    <pic:cNvPr id="1067798794" name="Picture 2"/>
+                    <pic:cNvPicPr/>
+                  </pic:nvPicPr>
+                  <pic:blipFill>
+                    <a:blip r:embed="rId17">
+                      <a:extLst>
+                        <a:ext uri="{28A0092B-C50C-407E-A947-70E740481C1C}">
+                          <a14:useLocalDpi xmlns:a14="http://schemas.microsoft.com/office/drawing/2010/main" val="0"/>
+                        </a:ext>
+                      </a:extLst>
+                    </a:blip>
+                    <a:stretch>
+                      <a:fillRect/>
+                    </a:stretch>
+                  </pic:blipFill>
+                  <pic:spPr>
+                    <a:xfrm>
+                      <a:off x="0" y="0"/>
+                      <a:ext cx="5663848" cy="4247886"/>
+                    </a:xfrm>
+                    <a:prstGeom prst="rect">
+                      <a:avLst/>
+                    </a:prstGeom>
+                  </pic:spPr>
+                </pic:pic>
+              </a:graphicData>
+            </a:graphic>
+          </wp:inline>
+        </w:drawing>
+      </w:r>
+    </w:p>
+    <w:p>
+      <w:r>
+        <w:rPr>
+          <w:color w:val="0F9ED5" w:themeColor="accent4"/>
+        </w:rPr>
+        <w:t xml:space="preserve">The highest probability given this context was much higher than previously. This tells us that ‘the news of’ occurs very frequently in the corpus. The rest of the words make sense as well, I especially like ‘reports’ as a verb (or a noun) to follow the context. It is interesting that the comma has a higher probability than many of the tokens, but it makes sense grammatically to read something like </w:t>
+      </w:r>
+      <w:proofErr w:type="gramStart"/>
+      <w:r>
+        <w:rPr>
+          <w:color w:val="0F9ED5" w:themeColor="accent4"/>
+        </w:rPr>
+        <w:t>‘ when</w:t>
+      </w:r>
+      <w:proofErr w:type="gramEnd"/>
+      <w:r>
+        <w:rPr>
+          <w:color w:val="0F9ED5" w:themeColor="accent4"/>
+        </w:rPr>
+        <w:t xml:space="preserve"> they heard the news,’</w:t>
+      </w:r>
+    </w:p>
+    <w:p>
+      <w:pPr>
         <w:pStyle w:val="Heading3"/>
       </w:pPr>
       <w:bookmarkStart w:id="19" w:name="generation-sample-from-the-lm"/>
@@ -17011,16 +17190,15 @@
         <w:footnoteReference w:id="4"/>
       </w:r>
       <w:r>
-        <w:t xml:space="preserve">, we can sample from the LM to generate a full completion. Specifically, at each timestamp, we take the last (n-1) tokens from the </w:t>
-      </w:r>
-      <w:r>
-        <w:lastRenderedPageBreak/>
-        <w:t>prefix as the context and query our LM to get the most probable next token, append it to the prefix, and continue until we sample the stop token our the maximum length is reached.</w:t>
+        <w:t>, we can sample from the LM to generate a full completion. Specifically, at each timestamp, we take the last (n-1) tokens from the prefix as the context and query our LM to get the most probable next token, append it to the prefix, and continue until we sample the stop token our the maximum length is reached.</w:t>
       </w:r>
     </w:p>
     <w:p>
       <w:pPr>
         <w:pStyle w:val="BodyText"/>
+        <w:rPr>
+          <w:color w:val="0F9ED5" w:themeColor="accent4"/>
+        </w:rPr>
       </w:pPr>
       <w:r>
         <w:t>This sampling procedure is called greedy decoding, as we take the most probable next token each step, there are a few other sampling strategies like beam search , top-k, and top-p sampling . Similarly, we will get to them soon.</w:t>
@@ -17030,6 +17208,9 @@
       </w:r>
       <w:r>
         <w:br/>
+      </w:r>
+      <w:r>
+        <w:lastRenderedPageBreak/>
         <w:t xml:space="preserve">Read the </w:t>
       </w:r>
       <w:r>
@@ -17090,11 +17271,126 @@
         </w:rPr>
         <w:t>run_ngram</w:t>
       </w:r>
-      <w:r>
-        <w:t>), and describe in 2-3 sentences your findings.</w:t>
+      <w:proofErr w:type="gramStart"/>
+      <w:r>
+        <w:t>), and</w:t>
+      </w:r>
+      <w:proofErr w:type="gramEnd"/>
+      <w:r>
+        <w:t xml:space="preserve"> describe in 2-3 sentences your findings.</w:t>
       </w:r>
       <w:r>
         <w:br/>
+      </w:r>
+      <w:r>
+        <w:rPr>
+          <w:color w:val="0F9ED5" w:themeColor="accent4"/>
+        </w:rPr>
+        <w:t>Generated text 1:</w:t>
+      </w:r>
+    </w:p>
+    <w:p>
+      <w:pPr>
+        <w:pStyle w:val="BodyText"/>
+        <w:rPr>
+          <w:color w:val="0F9ED5" w:themeColor="accent4"/>
+        </w:rPr>
+      </w:pPr>
+      <w:r>
+        <w:rPr>
+          <w:color w:val="0F9ED5" w:themeColor="accent4"/>
+        </w:rPr>
+        <w:t>According to the report, the first time in the United States, and the other hand, the first time in the United States, and the other hand, the first time</w:t>
+      </w:r>
+    </w:p>
+    <w:p>
+      <w:pPr>
+        <w:pStyle w:val="BodyText"/>
+        <w:rPr>
+          <w:color w:val="0F9ED5" w:themeColor="accent4"/>
+        </w:rPr>
+      </w:pPr>
+      <w:r>
+        <w:rPr>
+          <w:color w:val="0F9ED5" w:themeColor="accent4"/>
+        </w:rPr>
+        <w:t>Generated text 2:</w:t>
+      </w:r>
+    </w:p>
+    <w:p>
+      <w:pPr>
+        <w:pStyle w:val="BodyText"/>
+        <w:rPr>
+          <w:color w:val="0F9ED5" w:themeColor="accent4"/>
+        </w:rPr>
+      </w:pPr>
+      <w:r>
+        <w:rPr>
+          <w:color w:val="0F9ED5" w:themeColor="accent4"/>
+        </w:rPr>
+        <w:t>The president of the association ' s " The One I Love You ' re not here to Connacht side of the game ' s " The One I Love You ' re not</w:t>
+      </w:r>
+    </w:p>
+    <w:p>
+      <w:pPr>
+        <w:pStyle w:val="BodyText"/>
+        <w:rPr>
+          <w:color w:val="0F9ED5" w:themeColor="accent4"/>
+        </w:rPr>
+      </w:pPr>
+      <w:r>
+        <w:rPr>
+          <w:color w:val="0F9ED5" w:themeColor="accent4"/>
+        </w:rPr>
+        <w:t xml:space="preserve">These completions don’t totally make sense and have a bit of repetition. I believe this is because we are generating using trigrams (n=3). This does not allow the model to capture much of the context of the phrase and instead causes it to repeat the same few words. As the probability of a next word does not change, we can see the same words being predicted for the same context, which becomes the same context for the next iteration, and so on. For example, when we hit ‘the other hand’ in context1, </w:t>
+      </w:r>
+      <w:r>
+        <w:rPr>
+          <w:color w:val="0F9ED5" w:themeColor="accent4"/>
+        </w:rPr>
+        <w:t>we will pull ‘the’ as the highest probability. ‘</w:t>
+      </w:r>
+      <w:proofErr w:type="gramStart"/>
+      <w:r>
+        <w:rPr>
+          <w:color w:val="0F9ED5" w:themeColor="accent4"/>
+        </w:rPr>
+        <w:t>other</w:t>
+      </w:r>
+      <w:proofErr w:type="gramEnd"/>
+      <w:r>
+        <w:rPr>
+          <w:color w:val="0F9ED5" w:themeColor="accent4"/>
+        </w:rPr>
+        <w:t xml:space="preserve"> hand, the’ becomes ‘other hand, the first’ and so on, until we cycle back around to ‘the other hand’, which pulls the same probable words.</w:t>
+      </w:r>
+    </w:p>
+    <w:p>
+      <w:pPr>
+        <w:pStyle w:val="BodyText"/>
+        <w:rPr>
+          <w:color w:val="0F9ED5" w:themeColor="accent4"/>
+        </w:rPr>
+      </w:pPr>
+      <w:r>
+        <w:rPr>
+          <w:color w:val="0F9ED5" w:themeColor="accent4"/>
+        </w:rPr>
+        <w:t xml:space="preserve">In context 2, I believe the tokenized punctuation leads to the incomprehensiveness of the sentence. With a trigram like </w:t>
+      </w:r>
+      <w:proofErr w:type="gramStart"/>
+      <w:r>
+        <w:rPr>
+          <w:color w:val="0F9ED5" w:themeColor="accent4"/>
+        </w:rPr>
+        <w:t>‘ s</w:t>
+      </w:r>
+      <w:proofErr w:type="gramEnd"/>
+      <w:r>
+        <w:rPr>
+          <w:color w:val="0F9ED5" w:themeColor="accent4"/>
+        </w:rPr>
+        <w:t xml:space="preserve"> “, the next word with the highest probability could be something unrelated to the words before the trigram began.</w:t>
       </w:r>
     </w:p>
     <w:p>
@@ -17197,7 +17493,7 @@
       <w:r>
         <w:t xml:space="preserve">Remember the </w:t>
       </w:r>
-      <w:hyperlink r:id="rId16">
+      <w:hyperlink r:id="rId18">
         <w:r>
           <w:rPr>
             <w:rStyle w:val="Hyperlink"/>
@@ -17206,9 +17502,13 @@
         </w:r>
       </w:hyperlink>
       <w:r>
-        <w:t xml:space="preserve"> we used in homework 1, it can be further decomposed into that 1) normalize the real-value scores of each class (e.g. the logits) into a probability distribution using softmax function, and calculate the cross entropy loss of this probability distribution against the ground truth binary distribution (In practice, PyTorch instead provides the combination of </w:t>
-      </w:r>
-      <w:hyperlink r:id="rId17" w:anchor="torch.nn.LogSoftmax">
+        <w:t xml:space="preserve"> we used in homework 1, it can be further decomposed into that 1) normalize the real-value scores of each class (e.g. the logits) into a probability distribution using softmax function, and calculate the cross entropy loss of </w:t>
+      </w:r>
+      <w:r>
+        <w:lastRenderedPageBreak/>
+        <w:t xml:space="preserve">this probability distribution against the ground truth binary distribution (In practice, PyTorch instead provides the combination of </w:t>
+      </w:r>
+      <w:hyperlink r:id="rId19" w:anchor="torch.nn.LogSoftmax">
         <w:r>
           <w:rPr>
             <w:rStyle w:val="Hyperlink"/>
@@ -17219,7 +17519,7 @@
       <w:r>
         <w:t xml:space="preserve"> with </w:t>
       </w:r>
-      <w:hyperlink r:id="rId18" w:anchor="torch.nn.NLLLoss">
+      <w:hyperlink r:id="rId20" w:anchor="torch.nn.NLLLoss">
         <w:r>
           <w:rPr>
             <w:rStyle w:val="Hyperlink"/>
@@ -17356,11 +17656,7 @@
       </w:r>
       <w:r>
         <w:br/>
-        <w:t xml:space="preserve">With the softmax function, we turn our neural network into a classifier that assigns a probability distribution over the 2 sentiment classes. Specifically, denoting our input </w:t>
-      </w:r>
-      <w:r>
-        <w:lastRenderedPageBreak/>
-        <w:t xml:space="preserve">feature vector as </w:t>
+        <w:t xml:space="preserve">With the softmax function, we turn our neural network into a classifier that assigns a probability distribution over the 2 sentiment classes. Specifically, denoting our input feature vector as </w:t>
       </w:r>
       <m:oMath>
         <m:r>
@@ -17850,7 +18146,7 @@
       <w:r>
         <w:t xml:space="preserve">We will start by defining an objective function that defines "goodness" for our classifier. A common choice for classification is </w:t>
       </w:r>
-      <w:hyperlink r:id="rId19">
+      <w:hyperlink r:id="rId21">
         <w:r>
           <w:rPr>
             <w:rStyle w:val="Hyperlink"/>
@@ -17869,7 +18165,7 @@
       <w:r>
         <w:t xml:space="preserve">A discussion or derivation of cross-entropy loss is beyond the scope of this class but a good introduction to it can be </w:t>
       </w:r>
-      <w:hyperlink r:id="rId20">
+      <w:hyperlink r:id="rId22">
         <w:r>
           <w:rPr>
             <w:rStyle w:val="Hyperlink"/>
@@ -17880,7 +18176,7 @@
       <w:r>
         <w:t xml:space="preserve">. A discussion of what makes it superior to MSE for classification can be </w:t>
       </w:r>
-      <w:hyperlink r:id="rId21">
+      <w:hyperlink r:id="rId23">
         <w:r>
           <w:rPr>
             <w:rStyle w:val="Hyperlink"/>
@@ -18399,6 +18695,7 @@
         <w:pStyle w:val="FirstParagraph"/>
       </w:pPr>
       <w:r>
+        <w:lastRenderedPageBreak/>
         <w:t xml:space="preserve">Notice that as our probability for predicting the correct class approaches 1, the cross-entropy approaches 0. For example, if </w:t>
       </w:r>
       <m:oMath>
@@ -18979,7 +19276,6 @@
         <w:pStyle w:val="BodyText"/>
       </w:pPr>
       <w:r>
-        <w:lastRenderedPageBreak/>
         <w:t xml:space="preserve">Before doing that, let’s redefine cross-entropy loss in matrix form. With a minibatch of input features </w:t>
       </w:r>
       <m:oMath>
@@ -20710,9 +21006,10 @@
         <w:pStyle w:val="FirstParagraph"/>
       </w:pPr>
       <w:r>
+        <w:lastRenderedPageBreak/>
         <w:t xml:space="preserve">Verify the correctness of this gradient in your own time! :), or check out this </w:t>
       </w:r>
-      <w:hyperlink r:id="rId22">
+      <w:hyperlink r:id="rId24">
         <w:r>
           <w:rPr>
             <w:rStyle w:val="Hyperlink"/>
@@ -21458,7 +21755,6 @@
         <w:rPr>
           <w:rStyle w:val="VerbatimChar"/>
         </w:rPr>
-        <w:lastRenderedPageBreak/>
         <w:t>SentimentClassifier</w:t>
       </w:r>
       <w:r>
@@ -22789,6 +23085,7 @@
   <w:style w:type="character" w:default="1" w:styleId="DefaultParagraphFont">
     <w:name w:val="Default Paragraph Font"/>
     <w:uiPriority w:val="1"/>
+    <w:semiHidden/>
     <w:unhideWhenUsed/>
   </w:style>
   <w:style w:type="table" w:default="1" w:styleId="TableNormal">
@@ -23876,6 +24173,27 @@
 </file>
 
 <file path=customXml/item1.xml><?xml version="1.0" encoding="utf-8"?>
+<p:properties xmlns:p="http://schemas.microsoft.com/office/2006/metadata/properties" xmlns:xsi="http://www.w3.org/2001/XMLSchema-instance" xmlns:pc="http://schemas.microsoft.com/office/infopath/2007/PartnerControls">
+  <documentManagement>
+    <Tag xmlns="e3b5c32c-df6c-443f-b08b-73d85d62f2b5" xsi:nil="true"/>
+    <lcf76f155ced4ddcb4097134ff3c332f xmlns="e3b5c32c-df6c-443f-b08b-73d85d62f2b5">
+      <Terms xmlns="http://schemas.microsoft.com/office/infopath/2007/PartnerControls"/>
+    </lcf76f155ced4ddcb4097134ff3c332f>
+    <TaxCatchAll xmlns="168931df-3f45-4445-be76-105235143e52" xsi:nil="true"/>
+  </documentManagement>
+</p:properties>
+</file>
+
+<file path=customXml/item2.xml><?xml version="1.0" encoding="utf-8"?>
+<?mso-contentType ?>
+<FormTemplates xmlns="http://schemas.microsoft.com/sharepoint/v3/contenttype/forms">
+  <Display>DocumentLibraryForm</Display>
+  <Edit>DocumentLibraryForm</Edit>
+  <New>DocumentLibraryForm</New>
+</FormTemplates>
+</file>
+
+<file path=customXml/item3.xml><?xml version="1.0" encoding="utf-8"?>
 <ct:contentTypeSchema xmlns:ct="http://schemas.microsoft.com/office/2006/metadata/contentType" xmlns:ma="http://schemas.microsoft.com/office/2006/metadata/properties/metaAttributes" ct:_="" ma:_="" ma:contentTypeName="Document" ma:contentTypeID="0x010100681B81209776AF40B8AAD3C366C78D42" ma:contentTypeVersion="19" ma:contentTypeDescription="Create a new document." ma:contentTypeScope="" ma:versionID="fbb3406e25de908b5a868738d5cb1834">
   <xsd:schema xmlns:xsd="http://www.w3.org/2001/XMLSchema" xmlns:xs="http://www.w3.org/2001/XMLSchema" xmlns:p="http://schemas.microsoft.com/office/2006/metadata/properties" xmlns:ns2="e3b5c32c-df6c-443f-b08b-73d85d62f2b5" xmlns:ns3="168931df-3f45-4445-be76-105235143e52" targetNamespace="http://schemas.microsoft.com/office/2006/metadata/properties" ma:root="true" ma:fieldsID="a51a2fd210533027d0c682d7a8bd76c2" ns2:_="" ns3:_="">
     <xsd:import namespace="e3b5c32c-df6c-443f-b08b-73d85d62f2b5"/>
@@ -24138,28 +24456,26 @@
 </ct:contentTypeSchema>
 </file>
 
-<file path=customXml/item2.xml><?xml version="1.0" encoding="utf-8"?>
-<?mso-contentType ?>
-<FormTemplates xmlns="http://schemas.microsoft.com/sharepoint/v3/contenttype/forms">
-  <Display>DocumentLibraryForm</Display>
-  <Edit>DocumentLibraryForm</Edit>
-  <New>DocumentLibraryForm</New>
-</FormTemplates>
+<file path=customXml/itemProps1.xml><?xml version="1.0" encoding="utf-8"?>
+<ds:datastoreItem xmlns:ds="http://schemas.openxmlformats.org/officeDocument/2006/customXml" ds:itemID="{A6162FE9-CF82-446C-B332-E3680337C7B6}">
+  <ds:schemaRefs>
+    <ds:schemaRef ds:uri="http://schemas.microsoft.com/office/2006/metadata/properties"/>
+    <ds:schemaRef ds:uri="http://schemas.microsoft.com/office/infopath/2007/PartnerControls"/>
+    <ds:schemaRef ds:uri="e3b5c32c-df6c-443f-b08b-73d85d62f2b5"/>
+    <ds:schemaRef ds:uri="168931df-3f45-4445-be76-105235143e52"/>
+  </ds:schemaRefs>
+</ds:datastoreItem>
 </file>
 
-<file path=customXml/item3.xml><?xml version="1.0" encoding="utf-8"?>
-<p:properties xmlns:p="http://schemas.microsoft.com/office/2006/metadata/properties" xmlns:xsi="http://www.w3.org/2001/XMLSchema-instance" xmlns:pc="http://schemas.microsoft.com/office/infopath/2007/PartnerControls">
-  <documentManagement>
-    <Tag xmlns="e3b5c32c-df6c-443f-b08b-73d85d62f2b5" xsi:nil="true"/>
-    <lcf76f155ced4ddcb4097134ff3c332f xmlns="e3b5c32c-df6c-443f-b08b-73d85d62f2b5">
-      <Terms xmlns="http://schemas.microsoft.com/office/infopath/2007/PartnerControls"/>
-    </lcf76f155ced4ddcb4097134ff3c332f>
-    <TaxCatchAll xmlns="168931df-3f45-4445-be76-105235143e52" xsi:nil="true"/>
-  </documentManagement>
-</p:properties>
+<file path=customXml/itemProps2.xml><?xml version="1.0" encoding="utf-8"?>
+<ds:datastoreItem xmlns:ds="http://schemas.openxmlformats.org/officeDocument/2006/customXml" ds:itemID="{E6569623-6ABD-400D-A2A6-6F9B62D7D3C8}">
+  <ds:schemaRefs>
+    <ds:schemaRef ds:uri="http://schemas.microsoft.com/sharepoint/v3/contenttype/forms"/>
+  </ds:schemaRefs>
+</ds:datastoreItem>
 </file>
 
-<file path=customXml/itemProps1.xml><?xml version="1.0" encoding="utf-8"?>
+<file path=customXml/itemProps3.xml><?xml version="1.0" encoding="utf-8"?>
 <ds:datastoreItem xmlns:ds="http://schemas.openxmlformats.org/officeDocument/2006/customXml" ds:itemID="{1865A61E-8DEA-4730-B70A-28B1C16E4830}">
   <ds:schemaRefs>
     <ds:schemaRef ds:uri="http://schemas.microsoft.com/office/2006/metadata/contentType"/>
@@ -24176,23 +24492,4 @@
     <ds:schemaRef ds:uri="http://schemas.microsoft.com/internal/obd"/>
   </ds:schemaRefs>
 </ds:datastoreItem>
-</file>
-
-<file path=customXml/itemProps2.xml><?xml version="1.0" encoding="utf-8"?>
-<ds:datastoreItem xmlns:ds="http://schemas.openxmlformats.org/officeDocument/2006/customXml" ds:itemID="{E6569623-6ABD-400D-A2A6-6F9B62D7D3C8}">
-  <ds:schemaRefs>
-    <ds:schemaRef ds:uri="http://schemas.microsoft.com/sharepoint/v3/contenttype/forms"/>
-  </ds:schemaRefs>
-</ds:datastoreItem>
-</file>
-
-<file path=customXml/itemProps3.xml><?xml version="1.0" encoding="utf-8"?>
-<ds:datastoreItem xmlns:ds="http://schemas.openxmlformats.org/officeDocument/2006/customXml" ds:itemID="{A6162FE9-CF82-446C-B332-E3680337C7B6}">
-  <ds:schemaRefs>
-    <ds:schemaRef ds:uri="http://schemas.microsoft.com/office/2006/metadata/properties"/>
-    <ds:schemaRef ds:uri="http://schemas.microsoft.com/office/infopath/2007/PartnerControls"/>
-    <ds:schemaRef ds:uri="e3b5c32c-df6c-443f-b08b-73d85d62f2b5"/>
-    <ds:schemaRef ds:uri="168931df-3f45-4445-be76-105235143e52"/>
-  </ds:schemaRefs>
-</ds:datastoreItem>
 </file>
</xml_diff>